<commit_message>
Meeting mins, studio-jam 22/04/19
</commit_message>
<xml_diff>
--- a/Meeting Minutes/2019.04.22 - SPRINT 27 START - Tutorial Iterations, Studio-jam.docx
+++ b/Meeting Minutes/2019.04.22 - SPRINT 27 START - Tutorial Iterations, Studio-jam.docx
@@ -550,6 +550,26 @@
         </w:rPr>
         <w:t>Continue to hold a round of playtesting each week, every week.</w:t>
       </w:r>
+    </w:p>
+    <w:p>
+      <w:pPr>
+        <w:pStyle w:val="NoSpacing"/>
+        <w:numPr>
+          <w:ilvl w:val="0"/>
+          <w:numId w:val="31"/>
+        </w:numPr>
+        <w:rPr>
+          <w:lang w:val="en-GB"/>
+        </w:rPr>
+      </w:pPr>
+      <w:r>
+        <w:rPr>
+          <w:lang w:val="en-GB"/>
+        </w:rPr>
+        <w:t>While not an impact to team’s work due to continuous communication, some JIRA tasks were advanced after having been completed – team should look to update tasks in real time for the benefit of ‘investors’.</w:t>
+      </w:r>
+      <w:bookmarkStart w:id="1" w:name="_GoBack"/>
+      <w:bookmarkEnd w:id="1"/>
     </w:p>
     <w:p>
       <w:pPr>
@@ -664,7 +684,7 @@
           <w:lang w:val="en-GB"/>
         </w:rPr>
       </w:pPr>
-      <w:bookmarkStart w:id="1" w:name="_Hlk191380"/>
+      <w:bookmarkStart w:id="2" w:name="_Hlk191380"/>
       <w:r>
         <w:rPr>
           <w:b/>
@@ -797,7 +817,6 @@
         <w:rPr>
           <w:lang w:val="en-GB"/>
         </w:rPr>
-        <w:lastRenderedPageBreak/>
         <w:t xml:space="preserve">Tasks created to further iterate UI images </w:t>
       </w:r>
       <w:r>
@@ -1040,7 +1059,7 @@
         <w:t xml:space="preserve"> </w:t>
       </w:r>
       <w:bookmarkEnd w:id="0"/>
-      <w:bookmarkEnd w:id="1"/>
+      <w:bookmarkEnd w:id="2"/>
       <w:r>
         <w:rPr>
           <w:u w:val="single"/>
@@ -1071,8 +1090,7 @@
           <w:lang w:val="en-GB"/>
         </w:rPr>
       </w:pPr>
-      <w:bookmarkStart w:id="2" w:name="_Hlk5799591"/>
-      <w:bookmarkStart w:id="3" w:name="_GoBack"/>
+      <w:bookmarkStart w:id="3" w:name="_Hlk5799591"/>
       <w:r>
         <w:rPr>
           <w:b/>
@@ -1160,31 +1178,7 @@
         <w:rPr>
           <w:b/>
         </w:rPr>
-        <w:t xml:space="preserve">As part of a studio jam, </w:t>
-      </w:r>
-      <w:r>
-        <w:rPr>
-          <w:b/>
-        </w:rPr>
-        <w:t xml:space="preserve">iterate </w:t>
-      </w:r>
-      <w:r>
-        <w:rPr>
-          <w:b/>
-        </w:rPr>
-        <w:t>‘restricted’ tutorial level design (</w:t>
-      </w:r>
-      <w:r>
-        <w:rPr>
-          <w:b/>
-        </w:rPr>
-        <w:t>1</w:t>
-      </w:r>
-      <w:r>
-        <w:rPr>
-          <w:b/>
-        </w:rPr>
-        <w:t>h)</w:t>
+        <w:t>As part of a studio jam, iterate ‘restricted’ tutorial level design (1h)</w:t>
       </w:r>
     </w:p>
     <w:p>
@@ -1372,13 +1366,7 @@
         <w:rPr>
           <w:b/>
         </w:rPr>
-        <w:t xml:space="preserve">As part of a studio jam, </w:t>
-      </w:r>
-      <w:r>
-        <w:rPr>
-          <w:b/>
-        </w:rPr>
-        <w:t>h</w:t>
+        <w:t>As part of a studio jam, h</w:t>
       </w:r>
       <w:r>
         <w:rPr>
@@ -1466,6 +1454,7 @@
         <w:spacing w:after="160" w:line="259" w:lineRule="auto"/>
       </w:pPr>
       <w:r>
+        <w:lastRenderedPageBreak/>
         <w:t xml:space="preserve">Using itch.io, create a page with a downloadable game build to request external </w:t>
       </w:r>
       <w:proofErr w:type="spellStart"/>
@@ -1526,14 +1515,7 @@
         </w:rPr>
       </w:pPr>
       <w:r>
-        <w:lastRenderedPageBreak/>
-        <w:t>Any remaining task time must be used to i</w:t>
-      </w:r>
-      <w:r>
-        <w:t xml:space="preserve">terate the introductory/tutorial level. This should include any </w:t>
-      </w:r>
-      <w:r>
-        <w:t>potential level design changes.</w:t>
+        <w:t>Any remaining task time must be used to iterate the introductory/tutorial level. This should include any potential level design changes.</w:t>
       </w:r>
     </w:p>
     <w:p>
@@ -1868,7 +1850,7 @@
         </w:rPr>
         <w:t>):</w:t>
       </w:r>
-      <w:bookmarkEnd w:id="2"/>
+      <w:bookmarkEnd w:id="3"/>
     </w:p>
     <w:p>
       <w:pPr>
@@ -2010,6 +1992,7 @@
         </w:numPr>
       </w:pPr>
       <w:r>
+        <w:lastRenderedPageBreak/>
         <w:t>Wood plank</w:t>
       </w:r>
     </w:p>
@@ -2065,7 +2048,6 @@
         </w:rPr>
       </w:pPr>
       <w:r>
-        <w:lastRenderedPageBreak/>
         <w:t xml:space="preserve">All team members must use playtest feedback as a guide to redesign the visuals of the tutorial object animations. All task time must be used to design variations and further improvements before implementing them within Unity to internally assess their qualities match those desired by previous testers. </w:t>
       </w:r>
     </w:p>
@@ -2255,7 +2237,6 @@
         </w:rPr>
       </w:pPr>
     </w:p>
-    <w:bookmarkEnd w:id="3"/>
     <w:p>
       <w:pPr>
         <w:pStyle w:val="NoSpacing"/>

</xml_diff>